<commit_message>
updated user case, nonfunctional requrements, and system architecture
</commit_message>
<xml_diff>
--- a/public_html/Documents/Milestone 1 Project Proposal and High-level description.docx
+++ b/public_html/Documents/Milestone 1 Project Proposal and High-level description.docx
@@ -6,8 +6,6 @@
       <w:pPr>
         <w:pStyle w:val="Title"/>
       </w:pPr>
-      <w:bookmarkStart w:id="0" w:name="_GoBack"/>
-      <w:bookmarkEnd w:id="0"/>
       <w:r>
         <w:t xml:space="preserve">CEN </w:t>
       </w:r>
@@ -71,7 +69,21 @@
         <w:rPr>
           <w:i w:val="0"/>
         </w:rPr>
-        <w:t>Dr. Shihong Huang</w:t>
+        <w:t xml:space="preserve">Dr. </w:t>
+      </w:r>
+      <w:proofErr w:type="spellStart"/>
+      <w:r>
+        <w:rPr>
+          <w:i w:val="0"/>
+        </w:rPr>
+        <w:t>Shihong</w:t>
+      </w:r>
+      <w:proofErr w:type="spellEnd"/>
+      <w:r>
+        <w:rPr>
+          <w:i w:val="0"/>
+        </w:rPr>
+        <w:t xml:space="preserve"> Huang</w:t>
       </w:r>
       <w:r>
         <w:rPr>
@@ -424,35 +436,421 @@
     </w:p>
     <w:p>
       <w:pPr>
+        <w:pStyle w:val="BodyText"/>
+      </w:pPr>
+      <w:r>
+        <w:lastRenderedPageBreak/>
+        <w:t xml:space="preserve">Item – products to be made available to customers </w:t>
+      </w:r>
+    </w:p>
+    <w:p>
+      <w:pPr>
+        <w:pStyle w:val="BodyText"/>
+      </w:pPr>
+      <w:r>
+        <w:t xml:space="preserve">Job items – includes </w:t>
+      </w:r>
+      <w:r>
+        <w:t xml:space="preserve">3d </w:t>
+      </w:r>
+      <w:proofErr w:type="gramStart"/>
+      <w:r>
+        <w:t xml:space="preserve">printing </w:t>
+      </w:r>
+      <w:r>
+        <w:t>,</w:t>
+      </w:r>
+      <w:proofErr w:type="gramEnd"/>
+      <w:r>
+        <w:t xml:space="preserve"> </w:t>
+      </w:r>
+      <w:r>
+        <w:t>laser</w:t>
+      </w:r>
+      <w:r>
+        <w:t xml:space="preserve"> cutting</w:t>
+      </w:r>
+      <w:r>
+        <w:t xml:space="preserve">, and printed circuit board requests. </w:t>
+      </w:r>
+    </w:p>
+    <w:p>
+      <w:pPr>
         <w:pStyle w:val="Heading1"/>
       </w:pPr>
       <w:r>
+        <w:t>Overview, scenarios and use cases</w:t>
+      </w:r>
+    </w:p>
+    <w:p>
+      <w:pPr>
+        <w:pStyle w:val="BodyText"/>
+      </w:pPr>
+      <w:r>
+        <w:t xml:space="preserve">This section describes the project overview (in much more details) and likelihood usage scenarios of your product from end users’ perspectives. </w:t>
+      </w:r>
+      <w:r>
+        <w:t>Focus only on main use cases.  Simple text format is OK and preferable – tell us a story about who and how is the application used. Focus on WHAT users do, their s</w:t>
+      </w:r>
+      <w:r>
+        <w:t>kill level, not on HOW the system is</w:t>
+      </w:r>
+      <w:r>
+        <w:t xml:space="preserve"> implemented. </w:t>
+      </w:r>
+      <w:r>
+        <w:t>You can expand use cases provided in high level document</w:t>
+      </w:r>
+      <w:r>
+        <w:t xml:space="preserve"> in future milestones.</w:t>
+      </w:r>
+    </w:p>
+    <w:p>
+      <w:pPr>
+        <w:pStyle w:val="BodyText"/>
+      </w:pPr>
+    </w:p>
+    <w:p>
+      <w:pPr>
+        <w:pStyle w:val="BodyText"/>
+      </w:pPr>
+      <w:r>
+        <w:t>Customers can:</w:t>
+      </w:r>
+    </w:p>
+    <w:p>
+      <w:pPr>
+        <w:numPr>
+          <w:ilvl w:val="0"/>
+          <w:numId w:val="24"/>
+        </w:numPr>
+        <w:spacing w:line="276" w:lineRule="auto"/>
+        <w:contextualSpacing/>
+        <w:rPr>
+          <w:sz w:val="22"/>
+          <w:szCs w:val="22"/>
+        </w:rPr>
+      </w:pPr>
+      <w:r>
+        <w:t xml:space="preserve">visit the website, </w:t>
+      </w:r>
+    </w:p>
+    <w:p>
+      <w:pPr>
+        <w:numPr>
+          <w:ilvl w:val="0"/>
+          <w:numId w:val="24"/>
+        </w:numPr>
+        <w:spacing w:line="276" w:lineRule="auto"/>
+        <w:contextualSpacing/>
+      </w:pPr>
+      <w:r>
+        <w:t xml:space="preserve">search for an item by browsing through categories, </w:t>
+      </w:r>
+    </w:p>
+    <w:p>
+      <w:pPr>
+        <w:numPr>
+          <w:ilvl w:val="0"/>
+          <w:numId w:val="24"/>
+        </w:numPr>
+        <w:spacing w:line="276" w:lineRule="auto"/>
+        <w:contextualSpacing/>
+      </w:pPr>
+      <w:r>
+        <w:t xml:space="preserve">read product information, </w:t>
+      </w:r>
+    </w:p>
+    <w:p>
+      <w:pPr>
+        <w:numPr>
+          <w:ilvl w:val="0"/>
+          <w:numId w:val="24"/>
+        </w:numPr>
+        <w:spacing w:line="276" w:lineRule="auto"/>
+        <w:contextualSpacing/>
+      </w:pPr>
+      <w:r>
+        <w:t>add</w:t>
+      </w:r>
+      <w:r>
+        <w:t xml:space="preserve"> items to the shopping list, </w:t>
+      </w:r>
+    </w:p>
+    <w:p>
+      <w:pPr>
+        <w:numPr>
+          <w:ilvl w:val="0"/>
+          <w:numId w:val="24"/>
+        </w:numPr>
+        <w:spacing w:line="276" w:lineRule="auto"/>
+        <w:contextualSpacing/>
+      </w:pPr>
+      <w:r>
+        <w:t xml:space="preserve">select quantity of the items to be </w:t>
+      </w:r>
+      <w:r>
+        <w:t>ordered</w:t>
+      </w:r>
+      <w:r>
+        <w:t xml:space="preserve">, </w:t>
+      </w:r>
+    </w:p>
+    <w:p>
+      <w:pPr>
+        <w:numPr>
+          <w:ilvl w:val="0"/>
+          <w:numId w:val="24"/>
+        </w:numPr>
+        <w:spacing w:line="276" w:lineRule="auto"/>
+        <w:contextualSpacing/>
+      </w:pPr>
+      <w:r>
+        <w:t xml:space="preserve">check out, </w:t>
+      </w:r>
+    </w:p>
+    <w:p>
+      <w:pPr>
+        <w:numPr>
+          <w:ilvl w:val="0"/>
+          <w:numId w:val="24"/>
+        </w:numPr>
+        <w:spacing w:line="276" w:lineRule="auto"/>
+        <w:contextualSpacing/>
+      </w:pPr>
+      <w:r>
+        <w:t>c</w:t>
+      </w:r>
+      <w:r>
+        <w:t>reate an account or log in</w:t>
+      </w:r>
+      <w:r>
+        <w:t>,</w:t>
+      </w:r>
+    </w:p>
+    <w:p>
+      <w:pPr>
+        <w:numPr>
+          <w:ilvl w:val="0"/>
+          <w:numId w:val="24"/>
+        </w:numPr>
+        <w:spacing w:line="276" w:lineRule="auto"/>
+        <w:contextualSpacing/>
+      </w:pPr>
+      <w:r>
+        <w:t xml:space="preserve">receive a confirmation of the </w:t>
+      </w:r>
+      <w:r>
+        <w:t>order</w:t>
+      </w:r>
+    </w:p>
+    <w:p>
+      <w:pPr>
+        <w:pStyle w:val="BodyText"/>
+        <w:numPr>
+          <w:ilvl w:val="0"/>
+          <w:numId w:val="24"/>
+        </w:numPr>
+      </w:pPr>
+      <w:r>
+        <w:t>request for new items</w:t>
+      </w:r>
+    </w:p>
+    <w:p>
+      <w:pPr>
+        <w:pStyle w:val="BodyText"/>
+        <w:numPr>
+          <w:ilvl w:val="0"/>
+          <w:numId w:val="24"/>
+        </w:numPr>
+      </w:pPr>
+      <w:r>
+        <w:t>request job items</w:t>
+      </w:r>
+    </w:p>
+    <w:p>
+      <w:pPr>
+        <w:pStyle w:val="BodyText"/>
+        <w:numPr>
+          <w:ilvl w:val="0"/>
+          <w:numId w:val="24"/>
+        </w:numPr>
+      </w:pPr>
+      <w:r>
+        <w:t>request rentals</w:t>
+      </w:r>
+    </w:p>
+    <w:p>
+      <w:pPr>
+        <w:pStyle w:val="BodyText"/>
+      </w:pPr>
+    </w:p>
+    <w:p>
+      <w:pPr>
+        <w:pStyle w:val="BodyText"/>
+      </w:pPr>
+      <w:r>
+        <w:t>Staff can:</w:t>
+      </w:r>
+    </w:p>
+    <w:p>
+      <w:pPr>
+        <w:pStyle w:val="BodyText"/>
+        <w:numPr>
+          <w:ilvl w:val="0"/>
+          <w:numId w:val="26"/>
+        </w:numPr>
+      </w:pPr>
+      <w:r>
+        <w:t>locate inventory in store,</w:t>
+      </w:r>
+    </w:p>
+    <w:p>
+      <w:pPr>
+        <w:pStyle w:val="BodyText"/>
+        <w:numPr>
+          <w:ilvl w:val="0"/>
+          <w:numId w:val="26"/>
+        </w:numPr>
+      </w:pPr>
+      <w:r>
+        <w:t>add vendor information,</w:t>
+      </w:r>
+    </w:p>
+    <w:p>
+      <w:pPr>
+        <w:pStyle w:val="BodyText"/>
+        <w:numPr>
+          <w:ilvl w:val="0"/>
+          <w:numId w:val="26"/>
+        </w:numPr>
+      </w:pPr>
+      <w:r>
+        <w:t>add item information,</w:t>
+      </w:r>
+    </w:p>
+    <w:p>
+      <w:pPr>
+        <w:pStyle w:val="BodyText"/>
+        <w:numPr>
+          <w:ilvl w:val="0"/>
+          <w:numId w:val="26"/>
+        </w:numPr>
+      </w:pPr>
+      <w:r>
+        <w:t>create kits,</w:t>
+      </w:r>
+    </w:p>
+    <w:p>
+      <w:pPr>
+        <w:pStyle w:val="BodyText"/>
+        <w:numPr>
+          <w:ilvl w:val="0"/>
+          <w:numId w:val="26"/>
+        </w:numPr>
+      </w:pPr>
+      <w:r>
+        <w:t>update inventory,</w:t>
+      </w:r>
+    </w:p>
+    <w:p>
+      <w:pPr>
+        <w:pStyle w:val="BodyText"/>
+        <w:numPr>
+          <w:ilvl w:val="0"/>
+          <w:numId w:val="26"/>
+        </w:numPr>
+      </w:pPr>
+      <w:r>
+        <w:t>complete orders</w:t>
+      </w:r>
+      <w:r>
+        <w:t>,</w:t>
+      </w:r>
+    </w:p>
+    <w:p>
+      <w:pPr>
+        <w:pStyle w:val="BodyText"/>
+        <w:numPr>
+          <w:ilvl w:val="0"/>
+          <w:numId w:val="26"/>
+        </w:numPr>
+      </w:pPr>
+      <w:r>
+        <w:t>track rentals,</w:t>
+      </w:r>
+    </w:p>
+    <w:p>
+      <w:pPr>
+        <w:pStyle w:val="BodyText"/>
+        <w:numPr>
+          <w:ilvl w:val="0"/>
+          <w:numId w:val="26"/>
+        </w:numPr>
+      </w:pPr>
+      <w:r>
+        <w:t>view customer accounts and transactions</w:t>
+      </w:r>
+    </w:p>
+    <w:p>
+      <w:pPr>
+        <w:pStyle w:val="BodyText"/>
+      </w:pPr>
+    </w:p>
+    <w:p>
+      <w:pPr>
+        <w:pStyle w:val="BodyText"/>
+      </w:pPr>
+      <w:r>
+        <w:t>Admin can:</w:t>
+      </w:r>
+    </w:p>
+    <w:p>
+      <w:pPr>
+        <w:pStyle w:val="BodyText"/>
+        <w:numPr>
+          <w:ilvl w:val="0"/>
+          <w:numId w:val="27"/>
+        </w:numPr>
+      </w:pPr>
+      <w:r>
+        <w:t>approve items,</w:t>
+      </w:r>
+    </w:p>
+    <w:p>
+      <w:pPr>
+        <w:pStyle w:val="BodyText"/>
+        <w:numPr>
+          <w:ilvl w:val="0"/>
+          <w:numId w:val="27"/>
+        </w:numPr>
+      </w:pPr>
+      <w:r>
         <w:lastRenderedPageBreak/>
-        <w:t>Overview, scenarios and use cases</w:t>
-      </w:r>
-    </w:p>
-    <w:p>
-      <w:pPr>
-        <w:pStyle w:val="BodyText"/>
-      </w:pPr>
-      <w:r>
-        <w:t xml:space="preserve">This section describes the project overview (in much more details) and likelihood usage scenarios of your product from end users’ perspectives. </w:t>
-      </w:r>
-      <w:r>
-        <w:t>Focus only on main use cases.  Simple text format is OK and preferable – tell us a story about who and how is the application used. Focus on WHAT users do, their s</w:t>
-      </w:r>
-      <w:r>
-        <w:t>kill level, not on HOW the system is</w:t>
-      </w:r>
-      <w:r>
-        <w:t xml:space="preserve"> implemented. </w:t>
-      </w:r>
-      <w:r>
-        <w:t>You can expand use cases provided in high level document</w:t>
-      </w:r>
-      <w:r>
-        <w:t xml:space="preserve"> in future milestones.</w:t>
-      </w:r>
+        <w:t>edit customer accounts,</w:t>
+      </w:r>
+    </w:p>
+    <w:p>
+      <w:pPr>
+        <w:pStyle w:val="BodyText"/>
+        <w:numPr>
+          <w:ilvl w:val="0"/>
+          <w:numId w:val="27"/>
+        </w:numPr>
+      </w:pPr>
+      <w:r>
+        <w:t>add and edit staff accounts</w:t>
+      </w:r>
+    </w:p>
+    <w:p>
+      <w:pPr>
+        <w:pStyle w:val="BodyText"/>
+      </w:pPr>
+    </w:p>
+    <w:p>
+      <w:pPr>
+        <w:pStyle w:val="BodyText"/>
+      </w:pPr>
     </w:p>
     <w:p>
       <w:pPr>
@@ -467,6 +865,8 @@
         </w:rPr>
         <w:t>Initial list of high-level functional requirements</w:t>
       </w:r>
+      <w:bookmarkStart w:id="0" w:name="_GoBack"/>
+      <w:bookmarkEnd w:id="0"/>
     </w:p>
     <w:p>
       <w:pPr>
@@ -566,6 +966,92 @@
     </w:p>
     <w:p>
       <w:pPr>
+        <w:pStyle w:val="BodyText"/>
+        <w:numPr>
+          <w:ilvl w:val="0"/>
+          <w:numId w:val="28"/>
+        </w:numPr>
+      </w:pPr>
+      <w:r>
+        <w:t xml:space="preserve">Ability to </w:t>
+      </w:r>
+      <w:r>
+        <w:t xml:space="preserve">go to any item page </w:t>
+      </w:r>
+      <w:r>
+        <w:t xml:space="preserve">from </w:t>
+      </w:r>
+      <w:r>
+        <w:t>the homepage within 1 minute</w:t>
+      </w:r>
+    </w:p>
+    <w:p>
+      <w:pPr>
+        <w:pStyle w:val="BodyText"/>
+        <w:numPr>
+          <w:ilvl w:val="0"/>
+          <w:numId w:val="28"/>
+        </w:numPr>
+      </w:pPr>
+      <w:r>
+        <w:t>Ability to create a new user account under 5 minutes</w:t>
+      </w:r>
+    </w:p>
+    <w:p>
+      <w:pPr>
+        <w:pStyle w:val="BodyText"/>
+        <w:numPr>
+          <w:ilvl w:val="0"/>
+          <w:numId w:val="28"/>
+        </w:numPr>
+      </w:pPr>
+      <w:r>
+        <w:t>Ability to add a new item for sale under 8 minutes</w:t>
+      </w:r>
+    </w:p>
+    <w:p>
+      <w:pPr>
+        <w:pStyle w:val="BodyText"/>
+        <w:numPr>
+          <w:ilvl w:val="0"/>
+          <w:numId w:val="28"/>
+        </w:numPr>
+      </w:pPr>
+      <w:r>
+        <w:t>Ability to update the inventory of 10 items in under 5 minutes</w:t>
+      </w:r>
+    </w:p>
+    <w:p>
+      <w:pPr>
+        <w:pStyle w:val="BodyText"/>
+        <w:numPr>
+          <w:ilvl w:val="0"/>
+          <w:numId w:val="28"/>
+        </w:numPr>
+      </w:pPr>
+      <w:r>
+        <w:t>Usability of website for customer on a mobile device should be within 1 minute of desktop experience</w:t>
+      </w:r>
+    </w:p>
+    <w:p>
+      <w:pPr>
+        <w:pStyle w:val="BodyText"/>
+        <w:numPr>
+          <w:ilvl w:val="0"/>
+          <w:numId w:val="28"/>
+        </w:numPr>
+      </w:pPr>
+      <w:r>
+        <w:t>Passwords are not stored in plaintext</w:t>
+      </w:r>
+    </w:p>
+    <w:p>
+      <w:pPr>
+        <w:pStyle w:val="BodyText"/>
+      </w:pPr>
+    </w:p>
+    <w:p>
+      <w:pPr>
         <w:pStyle w:val="Heading1"/>
         <w:rPr>
           <w:lang w:val="en-GB"/>
@@ -607,9 +1093,6 @@
     <w:p>
       <w:pPr>
         <w:pStyle w:val="BodyText"/>
-        <w:rPr>
-          <w:u w:val="single"/>
-        </w:rPr>
       </w:pPr>
       <w:r>
         <w:t>You also have to decide on which</w:t>
@@ -621,8 +1104,224 @@
         <w:t>use if any.</w:t>
       </w:r>
       <w:r>
-        <w:t xml:space="preserve"> These provide both user interface, as well as cross-platform and cross browser layout/css. All external code you plan to use must be listed along with their license. </w:t>
-      </w:r>
+        <w:t xml:space="preserve"> These provide both user interface, as well as cross-platform and cross browser layout/</w:t>
+      </w:r>
+      <w:proofErr w:type="spellStart"/>
+      <w:r>
+        <w:t>css</w:t>
+      </w:r>
+      <w:proofErr w:type="spellEnd"/>
+      <w:r>
+        <w:t xml:space="preserve">. All external code you plan to use must be listed along with their license. </w:t>
+      </w:r>
+    </w:p>
+    <w:p>
+      <w:pPr>
+        <w:pStyle w:val="BodyText"/>
+      </w:pPr>
+    </w:p>
+    <w:p>
+      <w:pPr>
+        <w:pStyle w:val="BodyText"/>
+      </w:pPr>
+      <w:r>
+        <w:t>Software/Tools</w:t>
+      </w:r>
+    </w:p>
+    <w:p>
+      <w:pPr>
+        <w:pStyle w:val="BodyText"/>
+      </w:pPr>
+      <w:r>
+        <w:t>Brackets</w:t>
+      </w:r>
+    </w:p>
+    <w:p>
+      <w:pPr>
+        <w:pStyle w:val="BodyText"/>
+      </w:pPr>
+      <w:r>
+        <w:t>Putty</w:t>
+      </w:r>
+    </w:p>
+    <w:p>
+      <w:pPr>
+        <w:pStyle w:val="BodyText"/>
+      </w:pPr>
+      <w:proofErr w:type="spellStart"/>
+      <w:r>
+        <w:t>Filezilla</w:t>
+      </w:r>
+      <w:proofErr w:type="spellEnd"/>
+    </w:p>
+    <w:p>
+      <w:pPr>
+        <w:pStyle w:val="BodyText"/>
+      </w:pPr>
+      <w:proofErr w:type="spellStart"/>
+      <w:r>
+        <w:t>Git</w:t>
+      </w:r>
+      <w:proofErr w:type="spellEnd"/>
+      <w:r>
+        <w:t xml:space="preserve"> </w:t>
+      </w:r>
+      <w:proofErr w:type="spellStart"/>
+      <w:r>
+        <w:t>Gui</w:t>
+      </w:r>
+      <w:proofErr w:type="spellEnd"/>
+      <w:r>
+        <w:t>/</w:t>
+      </w:r>
+      <w:proofErr w:type="spellStart"/>
+      <w:r>
+        <w:t>Git</w:t>
+      </w:r>
+      <w:proofErr w:type="spellEnd"/>
+      <w:r>
+        <w:t xml:space="preserve"> bash</w:t>
+      </w:r>
+    </w:p>
+    <w:p>
+      <w:pPr>
+        <w:pStyle w:val="BodyText"/>
+      </w:pPr>
+      <w:r>
+        <w:lastRenderedPageBreak/>
+        <w:t>LAMP</w:t>
+      </w:r>
+    </w:p>
+    <w:p>
+      <w:pPr>
+        <w:pStyle w:val="BodyText"/>
+      </w:pPr>
+    </w:p>
+    <w:p>
+      <w:pPr>
+        <w:pStyle w:val="BodyText"/>
+      </w:pPr>
+      <w:r>
+        <w:t>Languages</w:t>
+      </w:r>
+    </w:p>
+    <w:p>
+      <w:pPr>
+        <w:pStyle w:val="BodyText"/>
+      </w:pPr>
+      <w:r>
+        <w:t>HTML/CCS</w:t>
+      </w:r>
+    </w:p>
+    <w:p>
+      <w:pPr>
+        <w:pStyle w:val="BodyText"/>
+      </w:pPr>
+      <w:proofErr w:type="spellStart"/>
+      <w:r>
+        <w:t>Javascript</w:t>
+      </w:r>
+      <w:proofErr w:type="spellEnd"/>
+    </w:p>
+    <w:p>
+      <w:pPr>
+        <w:pStyle w:val="BodyText"/>
+      </w:pPr>
+      <w:r>
+        <w:t>PHP</w:t>
+      </w:r>
+    </w:p>
+    <w:p>
+      <w:pPr>
+        <w:pStyle w:val="BodyText"/>
+      </w:pPr>
+      <w:r>
+        <w:t>MySQL</w:t>
+      </w:r>
+    </w:p>
+    <w:p>
+      <w:pPr>
+        <w:pStyle w:val="BodyText"/>
+      </w:pPr>
+    </w:p>
+    <w:p>
+      <w:pPr>
+        <w:pStyle w:val="BodyText"/>
+      </w:pPr>
+      <w:r>
+        <w:t>Frameworks</w:t>
+      </w:r>
+    </w:p>
+    <w:p>
+      <w:pPr>
+        <w:pStyle w:val="BodyText"/>
+      </w:pPr>
+      <w:proofErr w:type="spellStart"/>
+      <w:r>
+        <w:t>Startbootstrap</w:t>
+      </w:r>
+      <w:proofErr w:type="spellEnd"/>
+      <w:r>
+        <w:t xml:space="preserve"> -bare</w:t>
+      </w:r>
+    </w:p>
+    <w:p>
+      <w:pPr>
+        <w:pStyle w:val="BodyText"/>
+      </w:pPr>
+      <w:r>
+        <w:t>The MIT License (MIT)</w:t>
+      </w:r>
+    </w:p>
+    <w:p>
+      <w:pPr>
+        <w:pStyle w:val="BodyText"/>
+      </w:pPr>
+      <w:r>
+        <w:t>Copyright (c) 2013-2017 Blackrock Digital LLC</w:t>
+      </w:r>
+    </w:p>
+    <w:p>
+      <w:pPr>
+        <w:pStyle w:val="BodyText"/>
+      </w:pPr>
+    </w:p>
+    <w:p>
+      <w:pPr>
+        <w:pStyle w:val="BodyText"/>
+      </w:pPr>
+      <w:r>
+        <w:t>Supported browsers</w:t>
+      </w:r>
+    </w:p>
+    <w:p>
+      <w:pPr>
+        <w:pStyle w:val="BodyText"/>
+      </w:pPr>
+      <w:r>
+        <w:t>Firefox</w:t>
+      </w:r>
+    </w:p>
+    <w:p>
+      <w:pPr>
+        <w:pStyle w:val="BodyText"/>
+      </w:pPr>
+      <w:r>
+        <w:t>Chrome</w:t>
+      </w:r>
+    </w:p>
+    <w:p>
+      <w:pPr>
+        <w:pStyle w:val="BodyText"/>
+      </w:pPr>
+      <w:r>
+        <w:t>Safari</w:t>
+      </w:r>
+    </w:p>
+    <w:p>
+      <w:pPr>
+        <w:pStyle w:val="BodyText"/>
+      </w:pPr>
     </w:p>
     <w:p>
       <w:pPr>
@@ -651,6 +1350,49 @@
     </w:p>
     <w:p>
       <w:pPr>
+        <w:pStyle w:val="BodyText"/>
+      </w:pPr>
+    </w:p>
+    <w:p>
+      <w:pPr>
+        <w:pStyle w:val="BodyText"/>
+      </w:pPr>
+      <w:r>
+        <w:t xml:space="preserve">Neil Maniquis </w:t>
+      </w:r>
+      <w:r>
+        <w:t>–</w:t>
+      </w:r>
+      <w:r>
+        <w:t xml:space="preserve"> </w:t>
+      </w:r>
+      <w:r>
+        <w:t xml:space="preserve">back end team lead (Since I have some experience with </w:t>
+      </w:r>
+      <w:proofErr w:type="spellStart"/>
+      <w:r>
+        <w:t>php</w:t>
+      </w:r>
+      <w:proofErr w:type="spellEnd"/>
+      <w:r>
+        <w:t>/</w:t>
+      </w:r>
+      <w:proofErr w:type="spellStart"/>
+      <w:r>
+        <w:t>mysql</w:t>
+      </w:r>
+      <w:proofErr w:type="spellEnd"/>
+      <w:r>
+        <w:t>, I believe I would provide the most value in this role)</w:t>
+      </w:r>
+    </w:p>
+    <w:p>
+      <w:pPr>
+        <w:pStyle w:val="BodyText"/>
+      </w:pPr>
+    </w:p>
+    <w:p>
+      <w:pPr>
         <w:pStyle w:val="Heading1"/>
       </w:pPr>
       <w:r>
@@ -662,7 +1404,15 @@
         <w:pStyle w:val="BodyText"/>
       </w:pPr>
       <w:r>
-        <w:t>For each item below you must answer with only one of the following: DONE, ON TRACK (meaning it will be done on time, and no issues perceived) or ISSUE (you have some problems, and then define what is the problem with 1-3 lines)</w:t>
+        <w:t xml:space="preserve">For each item below you must answer with only one of the following: DONE, ON TRACK (meaning it will be done on time, and no issues perceived) or ISSUE (you have some problems, and then define what </w:t>
+      </w:r>
+      <w:proofErr w:type="gramStart"/>
+      <w:r>
+        <w:t>is the problem with 1-3 lines</w:t>
+      </w:r>
+      <w:proofErr w:type="gramEnd"/>
+      <w:r>
+        <w:t>)</w:t>
       </w:r>
     </w:p>
     <w:p>
@@ -713,8 +1463,13 @@
         </w:numPr>
         <w:spacing w:before="60" w:after="60"/>
       </w:pPr>
-      <w:r>
-        <w:t>Github master chosen</w:t>
+      <w:proofErr w:type="spellStart"/>
+      <w:r>
+        <w:t>Github</w:t>
+      </w:r>
+      <w:proofErr w:type="spellEnd"/>
+      <w:r>
+        <w:t xml:space="preserve"> master chosen</w:t>
       </w:r>
     </w:p>
     <w:p>
@@ -727,6 +1482,7 @@
         <w:spacing w:before="60" w:after="60"/>
       </w:pPr>
       <w:r>
+        <w:lastRenderedPageBreak/>
         <w:t>Team ready and able to use the chosen back and front-end frameworks</w:t>
       </w:r>
     </w:p>
@@ -753,7 +1509,6 @@
         <w:spacing w:before="60" w:after="60"/>
       </w:pPr>
       <w:r>
-        <w:lastRenderedPageBreak/>
         <w:t>Team lead ensured that all team members read the final M1 and agree/understand it before submission</w:t>
       </w:r>
     </w:p>
@@ -776,16 +1531,32 @@
         <w:t>collaborate in creating M1 document by having working M1 documen</w:t>
       </w:r>
       <w:r>
-        <w:t xml:space="preserve">t on their team GitHub private </w:t>
+        <w:t xml:space="preserve">t on their team </w:t>
+      </w:r>
+      <w:proofErr w:type="spellStart"/>
+      <w:r>
+        <w:t>GitHub</w:t>
+      </w:r>
+      <w:proofErr w:type="spellEnd"/>
+      <w:r>
+        <w:t xml:space="preserve"> private </w:t>
       </w:r>
       <w:r>
         <w:t>repository (similar to managing code) so all team members can access it. Added advantage of doing it this way is that it builds teamwork and communication. We recommend having a folder for project documentation on team</w:t>
       </w:r>
       <w:r>
-        <w:t>’s G</w:t>
-      </w:r>
-      <w:r>
-        <w:t>itHub where milestones and other similar files can be kept.</w:t>
+        <w:t xml:space="preserve">’s </w:t>
+      </w:r>
+      <w:proofErr w:type="spellStart"/>
+      <w:r>
+        <w:t>G</w:t>
+      </w:r>
+      <w:r>
+        <w:t>itHub</w:t>
+      </w:r>
+      <w:proofErr w:type="spellEnd"/>
+      <w:r>
+        <w:t xml:space="preserve"> where milestones and other similar files can be kept.</w:t>
       </w:r>
     </w:p>
     <w:p>
@@ -1162,8 +1933,13 @@
         </w:numPr>
       </w:pPr>
       <w:r>
-        <w:t>Working with GitHub</w:t>
-      </w:r>
+        <w:t xml:space="preserve">Working with </w:t>
+      </w:r>
+      <w:proofErr w:type="spellStart"/>
+      <w:r>
+        <w:t>GitHub</w:t>
+      </w:r>
+      <w:proofErr w:type="spellEnd"/>
       <w:r>
         <w:tab/>
       </w:r>
@@ -1190,6 +1966,7 @@
         </w:numPr>
       </w:pPr>
       <w:r>
+        <w:lastRenderedPageBreak/>
         <w:t>Deliverable</w:t>
       </w:r>
       <w:r>
@@ -1271,7 +2048,7 @@
         <w:rStyle w:val="PageNumber"/>
         <w:noProof/>
       </w:rPr>
-      <w:t>1</w:t>
+      <w:t>3</w:t>
     </w:r>
     <w:r>
       <w:rPr>
@@ -1323,6 +2100,95 @@
     </w:lvl>
   </w:abstractNum>
   <w:abstractNum w:abstractNumId="1">
+    <w:nsid w:val="07B30D2B"/>
+    <w:multiLevelType w:val="hybridMultilevel"/>
+    <w:tmpl w:val="A2C4E11E"/>
+    <w:lvl w:ilvl="0" w:tplc="0409000F">
+      <w:start w:val="1"/>
+      <w:numFmt w:val="decimal"/>
+      <w:lvlText w:val="%1."/>
+      <w:lvlJc w:val="left"/>
+      <w:pPr>
+        <w:ind w:left="720" w:hanging="360"/>
+      </w:pPr>
+      <w:rPr>
+        <w:rFonts w:hint="default"/>
+      </w:rPr>
+    </w:lvl>
+    <w:lvl w:ilvl="1" w:tplc="04090019" w:tentative="1">
+      <w:start w:val="1"/>
+      <w:numFmt w:val="lowerLetter"/>
+      <w:lvlText w:val="%2."/>
+      <w:lvlJc w:val="left"/>
+      <w:pPr>
+        <w:ind w:left="1440" w:hanging="360"/>
+      </w:pPr>
+    </w:lvl>
+    <w:lvl w:ilvl="2" w:tplc="0409001B" w:tentative="1">
+      <w:start w:val="1"/>
+      <w:numFmt w:val="lowerRoman"/>
+      <w:lvlText w:val="%3."/>
+      <w:lvlJc w:val="right"/>
+      <w:pPr>
+        <w:ind w:left="2160" w:hanging="180"/>
+      </w:pPr>
+    </w:lvl>
+    <w:lvl w:ilvl="3" w:tplc="0409000F" w:tentative="1">
+      <w:start w:val="1"/>
+      <w:numFmt w:val="decimal"/>
+      <w:lvlText w:val="%4."/>
+      <w:lvlJc w:val="left"/>
+      <w:pPr>
+        <w:ind w:left="2880" w:hanging="360"/>
+      </w:pPr>
+    </w:lvl>
+    <w:lvl w:ilvl="4" w:tplc="04090019" w:tentative="1">
+      <w:start w:val="1"/>
+      <w:numFmt w:val="lowerLetter"/>
+      <w:lvlText w:val="%5."/>
+      <w:lvlJc w:val="left"/>
+      <w:pPr>
+        <w:ind w:left="3600" w:hanging="360"/>
+      </w:pPr>
+    </w:lvl>
+    <w:lvl w:ilvl="5" w:tplc="0409001B" w:tentative="1">
+      <w:start w:val="1"/>
+      <w:numFmt w:val="lowerRoman"/>
+      <w:lvlText w:val="%6."/>
+      <w:lvlJc w:val="right"/>
+      <w:pPr>
+        <w:ind w:left="4320" w:hanging="180"/>
+      </w:pPr>
+    </w:lvl>
+    <w:lvl w:ilvl="6" w:tplc="0409000F" w:tentative="1">
+      <w:start w:val="1"/>
+      <w:numFmt w:val="decimal"/>
+      <w:lvlText w:val="%7."/>
+      <w:lvlJc w:val="left"/>
+      <w:pPr>
+        <w:ind w:left="5040" w:hanging="360"/>
+      </w:pPr>
+    </w:lvl>
+    <w:lvl w:ilvl="7" w:tplc="04090019" w:tentative="1">
+      <w:start w:val="1"/>
+      <w:numFmt w:val="lowerLetter"/>
+      <w:lvlText w:val="%8."/>
+      <w:lvlJc w:val="left"/>
+      <w:pPr>
+        <w:ind w:left="5760" w:hanging="360"/>
+      </w:pPr>
+    </w:lvl>
+    <w:lvl w:ilvl="8" w:tplc="0409001B" w:tentative="1">
+      <w:start w:val="1"/>
+      <w:numFmt w:val="lowerRoman"/>
+      <w:lvlText w:val="%9."/>
+      <w:lvlJc w:val="right"/>
+      <w:pPr>
+        <w:ind w:left="6480" w:hanging="180"/>
+      </w:pPr>
+    </w:lvl>
+  </w:abstractNum>
+  <w:abstractNum w:abstractNumId="2">
     <w:nsid w:val="07D94F1C"/>
     <w:multiLevelType w:val="multilevel"/>
     <w:tmpl w:val="72DE1120"/>
@@ -1434,7 +2300,7 @@
       </w:rPr>
     </w:lvl>
   </w:abstractNum>
-  <w:abstractNum w:abstractNumId="2">
+  <w:abstractNum w:abstractNumId="3">
     <w:nsid w:val="08CA6297"/>
     <w:multiLevelType w:val="multilevel"/>
     <w:tmpl w:val="69626450"/>
@@ -1546,7 +2412,7 @@
       </w:rPr>
     </w:lvl>
   </w:abstractNum>
-  <w:abstractNum w:abstractNumId="3">
+  <w:abstractNum w:abstractNumId="4">
     <w:nsid w:val="0C4E2D2B"/>
     <w:multiLevelType w:val="hybridMultilevel"/>
     <w:tmpl w:val="195C320A"/>
@@ -1659,7 +2525,96 @@
       </w:rPr>
     </w:lvl>
   </w:abstractNum>
-  <w:abstractNum w:abstractNumId="4">
+  <w:abstractNum w:abstractNumId="5">
+    <w:nsid w:val="0F27097C"/>
+    <w:multiLevelType w:val="hybridMultilevel"/>
+    <w:tmpl w:val="C2DC2B88"/>
+    <w:lvl w:ilvl="0" w:tplc="F8AEC2E8">
+      <w:start w:val="1"/>
+      <w:numFmt w:val="decimal"/>
+      <w:lvlText w:val="%1."/>
+      <w:lvlJc w:val="left"/>
+      <w:pPr>
+        <w:ind w:left="1080" w:hanging="360"/>
+      </w:pPr>
+      <w:rPr>
+        <w:rFonts w:hint="default"/>
+      </w:rPr>
+    </w:lvl>
+    <w:lvl w:ilvl="1" w:tplc="04090019" w:tentative="1">
+      <w:start w:val="1"/>
+      <w:numFmt w:val="lowerLetter"/>
+      <w:lvlText w:val="%2."/>
+      <w:lvlJc w:val="left"/>
+      <w:pPr>
+        <w:ind w:left="1800" w:hanging="360"/>
+      </w:pPr>
+    </w:lvl>
+    <w:lvl w:ilvl="2" w:tplc="0409001B" w:tentative="1">
+      <w:start w:val="1"/>
+      <w:numFmt w:val="lowerRoman"/>
+      <w:lvlText w:val="%3."/>
+      <w:lvlJc w:val="right"/>
+      <w:pPr>
+        <w:ind w:left="2520" w:hanging="180"/>
+      </w:pPr>
+    </w:lvl>
+    <w:lvl w:ilvl="3" w:tplc="0409000F" w:tentative="1">
+      <w:start w:val="1"/>
+      <w:numFmt w:val="decimal"/>
+      <w:lvlText w:val="%4."/>
+      <w:lvlJc w:val="left"/>
+      <w:pPr>
+        <w:ind w:left="3240" w:hanging="360"/>
+      </w:pPr>
+    </w:lvl>
+    <w:lvl w:ilvl="4" w:tplc="04090019" w:tentative="1">
+      <w:start w:val="1"/>
+      <w:numFmt w:val="lowerLetter"/>
+      <w:lvlText w:val="%5."/>
+      <w:lvlJc w:val="left"/>
+      <w:pPr>
+        <w:ind w:left="3960" w:hanging="360"/>
+      </w:pPr>
+    </w:lvl>
+    <w:lvl w:ilvl="5" w:tplc="0409001B" w:tentative="1">
+      <w:start w:val="1"/>
+      <w:numFmt w:val="lowerRoman"/>
+      <w:lvlText w:val="%6."/>
+      <w:lvlJc w:val="right"/>
+      <w:pPr>
+        <w:ind w:left="4680" w:hanging="180"/>
+      </w:pPr>
+    </w:lvl>
+    <w:lvl w:ilvl="6" w:tplc="0409000F" w:tentative="1">
+      <w:start w:val="1"/>
+      <w:numFmt w:val="decimal"/>
+      <w:lvlText w:val="%7."/>
+      <w:lvlJc w:val="left"/>
+      <w:pPr>
+        <w:ind w:left="5400" w:hanging="360"/>
+      </w:pPr>
+    </w:lvl>
+    <w:lvl w:ilvl="7" w:tplc="04090019" w:tentative="1">
+      <w:start w:val="1"/>
+      <w:numFmt w:val="lowerLetter"/>
+      <w:lvlText w:val="%8."/>
+      <w:lvlJc w:val="left"/>
+      <w:pPr>
+        <w:ind w:left="6120" w:hanging="360"/>
+      </w:pPr>
+    </w:lvl>
+    <w:lvl w:ilvl="8" w:tplc="0409001B" w:tentative="1">
+      <w:start w:val="1"/>
+      <w:numFmt w:val="lowerRoman"/>
+      <w:lvlText w:val="%9."/>
+      <w:lvlJc w:val="right"/>
+      <w:pPr>
+        <w:ind w:left="6840" w:hanging="180"/>
+      </w:pPr>
+    </w:lvl>
+  </w:abstractNum>
+  <w:abstractNum w:abstractNumId="6">
     <w:nsid w:val="18FF2BA0"/>
     <w:multiLevelType w:val="multilevel"/>
     <w:tmpl w:val="12D28A84"/>
@@ -1772,7 +2727,7 @@
       </w:rPr>
     </w:lvl>
   </w:abstractNum>
-  <w:abstractNum w:abstractNumId="5">
+  <w:abstractNum w:abstractNumId="7">
     <w:nsid w:val="1C7D0DAB"/>
     <w:multiLevelType w:val="hybridMultilevel"/>
     <w:tmpl w:val="220A2778"/>
@@ -1885,7 +2840,7 @@
       </w:rPr>
     </w:lvl>
   </w:abstractNum>
-  <w:abstractNum w:abstractNumId="6">
+  <w:abstractNum w:abstractNumId="8">
     <w:nsid w:val="21AD26CF"/>
     <w:multiLevelType w:val="multilevel"/>
     <w:tmpl w:val="E15ABF68"/>
@@ -1998,7 +2953,7 @@
       </w:rPr>
     </w:lvl>
   </w:abstractNum>
-  <w:abstractNum w:abstractNumId="7">
+  <w:abstractNum w:abstractNumId="9">
     <w:nsid w:val="241B61F3"/>
     <w:multiLevelType w:val="hybridMultilevel"/>
     <w:tmpl w:val="D41A65C8"/>
@@ -2084,7 +3039,7 @@
       </w:pPr>
     </w:lvl>
   </w:abstractNum>
-  <w:abstractNum w:abstractNumId="8">
+  <w:abstractNum w:abstractNumId="10">
     <w:nsid w:val="285D2BF8"/>
     <w:multiLevelType w:val="hybridMultilevel"/>
     <w:tmpl w:val="E7F895B4"/>
@@ -2197,7 +3152,7 @@
       </w:rPr>
     </w:lvl>
   </w:abstractNum>
-  <w:abstractNum w:abstractNumId="9">
+  <w:abstractNum w:abstractNumId="11">
     <w:nsid w:val="28685FC3"/>
     <w:multiLevelType w:val="hybridMultilevel"/>
     <w:tmpl w:val="12D28A84"/>
@@ -2310,7 +3265,7 @@
       </w:rPr>
     </w:lvl>
   </w:abstractNum>
-  <w:abstractNum w:abstractNumId="10">
+  <w:abstractNum w:abstractNumId="12">
     <w:nsid w:val="293624D8"/>
     <w:multiLevelType w:val="hybridMultilevel"/>
     <w:tmpl w:val="609461E2"/>
@@ -2423,7 +3378,7 @@
       </w:rPr>
     </w:lvl>
   </w:abstractNum>
-  <w:abstractNum w:abstractNumId="11">
+  <w:abstractNum w:abstractNumId="13">
     <w:nsid w:val="2AFA66B8"/>
     <w:multiLevelType w:val="multilevel"/>
     <w:tmpl w:val="F7E84432"/>
@@ -2536,7 +3491,7 @@
       </w:rPr>
     </w:lvl>
   </w:abstractNum>
-  <w:abstractNum w:abstractNumId="12">
+  <w:abstractNum w:abstractNumId="14">
     <w:nsid w:val="347D5C3E"/>
     <w:multiLevelType w:val="hybridMultilevel"/>
     <w:tmpl w:val="0E9862F8"/>
@@ -2649,7 +3604,7 @@
       </w:rPr>
     </w:lvl>
   </w:abstractNum>
-  <w:abstractNum w:abstractNumId="13">
+  <w:abstractNum w:abstractNumId="15">
     <w:nsid w:val="411E7081"/>
     <w:multiLevelType w:val="multilevel"/>
     <w:tmpl w:val="04090025"/>
@@ -2744,7 +3699,7 @@
       </w:pPr>
     </w:lvl>
   </w:abstractNum>
-  <w:abstractNum w:abstractNumId="14">
+  <w:abstractNum w:abstractNumId="16">
     <w:nsid w:val="45B6082F"/>
     <w:multiLevelType w:val="hybridMultilevel"/>
     <w:tmpl w:val="69626450"/>
@@ -2856,7 +3811,7 @@
       </w:rPr>
     </w:lvl>
   </w:abstractNum>
-  <w:abstractNum w:abstractNumId="15">
+  <w:abstractNum w:abstractNumId="17">
     <w:nsid w:val="49631D2D"/>
     <w:multiLevelType w:val="hybridMultilevel"/>
     <w:tmpl w:val="B61E4F78"/>
@@ -2945,7 +3900,7 @@
       </w:pPr>
     </w:lvl>
   </w:abstractNum>
-  <w:abstractNum w:abstractNumId="16">
+  <w:abstractNum w:abstractNumId="18">
     <w:nsid w:val="4CFB08C0"/>
     <w:multiLevelType w:val="hybridMultilevel"/>
     <w:tmpl w:val="E15ABF68"/>
@@ -3058,7 +4013,7 @@
       </w:rPr>
     </w:lvl>
   </w:abstractNum>
-  <w:abstractNum w:abstractNumId="17">
+  <w:abstractNum w:abstractNumId="19">
     <w:nsid w:val="4F152105"/>
     <w:multiLevelType w:val="hybridMultilevel"/>
     <w:tmpl w:val="F7E84432"/>
@@ -3171,7 +4126,147 @@
       </w:rPr>
     </w:lvl>
   </w:abstractNum>
-  <w:abstractNum w:abstractNumId="18">
+  <w:abstractNum w:abstractNumId="20">
+    <w:nsid w:val="541D35D1"/>
+    <w:multiLevelType w:val="multilevel"/>
+    <w:tmpl w:val="8AC89232"/>
+    <w:lvl w:ilvl="0">
+      <w:start w:val="1"/>
+      <w:numFmt w:val="decimal"/>
+      <w:lvlText w:val="%1."/>
+      <w:lvlJc w:val="left"/>
+      <w:pPr>
+        <w:ind w:left="1440" w:hanging="360"/>
+      </w:pPr>
+      <w:rPr>
+        <w:strike w:val="0"/>
+        <w:dstrike w:val="0"/>
+        <w:u w:val="none"/>
+        <w:effect w:val="none"/>
+      </w:rPr>
+    </w:lvl>
+    <w:lvl w:ilvl="1">
+      <w:start w:val="1"/>
+      <w:numFmt w:val="lowerLetter"/>
+      <w:lvlText w:val="%2."/>
+      <w:lvlJc w:val="left"/>
+      <w:pPr>
+        <w:ind w:left="2160" w:hanging="360"/>
+      </w:pPr>
+      <w:rPr>
+        <w:strike w:val="0"/>
+        <w:dstrike w:val="0"/>
+        <w:u w:val="none"/>
+        <w:effect w:val="none"/>
+      </w:rPr>
+    </w:lvl>
+    <w:lvl w:ilvl="2">
+      <w:start w:val="1"/>
+      <w:numFmt w:val="lowerRoman"/>
+      <w:lvlText w:val="%3."/>
+      <w:lvlJc w:val="right"/>
+      <w:pPr>
+        <w:ind w:left="2880" w:hanging="360"/>
+      </w:pPr>
+      <w:rPr>
+        <w:strike w:val="0"/>
+        <w:dstrike w:val="0"/>
+        <w:u w:val="none"/>
+        <w:effect w:val="none"/>
+      </w:rPr>
+    </w:lvl>
+    <w:lvl w:ilvl="3">
+      <w:start w:val="1"/>
+      <w:numFmt w:val="decimal"/>
+      <w:lvlText w:val="%4."/>
+      <w:lvlJc w:val="left"/>
+      <w:pPr>
+        <w:ind w:left="3600" w:hanging="360"/>
+      </w:pPr>
+      <w:rPr>
+        <w:strike w:val="0"/>
+        <w:dstrike w:val="0"/>
+        <w:u w:val="none"/>
+        <w:effect w:val="none"/>
+      </w:rPr>
+    </w:lvl>
+    <w:lvl w:ilvl="4">
+      <w:start w:val="1"/>
+      <w:numFmt w:val="lowerLetter"/>
+      <w:lvlText w:val="%5."/>
+      <w:lvlJc w:val="left"/>
+      <w:pPr>
+        <w:ind w:left="4320" w:hanging="360"/>
+      </w:pPr>
+      <w:rPr>
+        <w:strike w:val="0"/>
+        <w:dstrike w:val="0"/>
+        <w:u w:val="none"/>
+        <w:effect w:val="none"/>
+      </w:rPr>
+    </w:lvl>
+    <w:lvl w:ilvl="5">
+      <w:start w:val="1"/>
+      <w:numFmt w:val="lowerRoman"/>
+      <w:lvlText w:val="%6."/>
+      <w:lvlJc w:val="right"/>
+      <w:pPr>
+        <w:ind w:left="5040" w:hanging="360"/>
+      </w:pPr>
+      <w:rPr>
+        <w:strike w:val="0"/>
+        <w:dstrike w:val="0"/>
+        <w:u w:val="none"/>
+        <w:effect w:val="none"/>
+      </w:rPr>
+    </w:lvl>
+    <w:lvl w:ilvl="6">
+      <w:start w:val="1"/>
+      <w:numFmt w:val="decimal"/>
+      <w:lvlText w:val="%7."/>
+      <w:lvlJc w:val="left"/>
+      <w:pPr>
+        <w:ind w:left="5760" w:hanging="360"/>
+      </w:pPr>
+      <w:rPr>
+        <w:strike w:val="0"/>
+        <w:dstrike w:val="0"/>
+        <w:u w:val="none"/>
+        <w:effect w:val="none"/>
+      </w:rPr>
+    </w:lvl>
+    <w:lvl w:ilvl="7">
+      <w:start w:val="1"/>
+      <w:numFmt w:val="lowerLetter"/>
+      <w:lvlText w:val="%8."/>
+      <w:lvlJc w:val="left"/>
+      <w:pPr>
+        <w:ind w:left="6480" w:hanging="360"/>
+      </w:pPr>
+      <w:rPr>
+        <w:strike w:val="0"/>
+        <w:dstrike w:val="0"/>
+        <w:u w:val="none"/>
+        <w:effect w:val="none"/>
+      </w:rPr>
+    </w:lvl>
+    <w:lvl w:ilvl="8">
+      <w:start w:val="1"/>
+      <w:numFmt w:val="lowerRoman"/>
+      <w:lvlText w:val="%9."/>
+      <w:lvlJc w:val="right"/>
+      <w:pPr>
+        <w:ind w:left="7200" w:hanging="360"/>
+      </w:pPr>
+      <w:rPr>
+        <w:strike w:val="0"/>
+        <w:dstrike w:val="0"/>
+        <w:u w:val="none"/>
+        <w:effect w:val="none"/>
+      </w:rPr>
+    </w:lvl>
+  </w:abstractNum>
+  <w:abstractNum w:abstractNumId="21">
     <w:nsid w:val="5765789D"/>
     <w:multiLevelType w:val="hybridMultilevel"/>
     <w:tmpl w:val="E5B62CCA"/>
@@ -3284,7 +4379,7 @@
       </w:rPr>
     </w:lvl>
   </w:abstractNum>
-  <w:abstractNum w:abstractNumId="19">
+  <w:abstractNum w:abstractNumId="22">
     <w:nsid w:val="5A954A3A"/>
     <w:multiLevelType w:val="hybridMultilevel"/>
     <w:tmpl w:val="B7A481E4"/>
@@ -3397,7 +4492,7 @@
       </w:rPr>
     </w:lvl>
   </w:abstractNum>
-  <w:abstractNum w:abstractNumId="20">
+  <w:abstractNum w:abstractNumId="23">
     <w:nsid w:val="5BE772F0"/>
     <w:multiLevelType w:val="hybridMultilevel"/>
     <w:tmpl w:val="883CECDC"/>
@@ -3510,7 +4605,96 @@
       </w:rPr>
     </w:lvl>
   </w:abstractNum>
-  <w:abstractNum w:abstractNumId="21">
+  <w:abstractNum w:abstractNumId="24">
+    <w:nsid w:val="5C7E0AD4"/>
+    <w:multiLevelType w:val="hybridMultilevel"/>
+    <w:tmpl w:val="54DE3CA4"/>
+    <w:lvl w:ilvl="0" w:tplc="94E0CC5A">
+      <w:start w:val="1"/>
+      <w:numFmt w:val="decimal"/>
+      <w:lvlText w:val="%1."/>
+      <w:lvlJc w:val="left"/>
+      <w:pPr>
+        <w:ind w:left="1080" w:hanging="360"/>
+      </w:pPr>
+      <w:rPr>
+        <w:rFonts w:hint="default"/>
+      </w:rPr>
+    </w:lvl>
+    <w:lvl w:ilvl="1" w:tplc="04090019" w:tentative="1">
+      <w:start w:val="1"/>
+      <w:numFmt w:val="lowerLetter"/>
+      <w:lvlText w:val="%2."/>
+      <w:lvlJc w:val="left"/>
+      <w:pPr>
+        <w:ind w:left="1800" w:hanging="360"/>
+      </w:pPr>
+    </w:lvl>
+    <w:lvl w:ilvl="2" w:tplc="0409001B" w:tentative="1">
+      <w:start w:val="1"/>
+      <w:numFmt w:val="lowerRoman"/>
+      <w:lvlText w:val="%3."/>
+      <w:lvlJc w:val="right"/>
+      <w:pPr>
+        <w:ind w:left="2520" w:hanging="180"/>
+      </w:pPr>
+    </w:lvl>
+    <w:lvl w:ilvl="3" w:tplc="0409000F" w:tentative="1">
+      <w:start w:val="1"/>
+      <w:numFmt w:val="decimal"/>
+      <w:lvlText w:val="%4."/>
+      <w:lvlJc w:val="left"/>
+      <w:pPr>
+        <w:ind w:left="3240" w:hanging="360"/>
+      </w:pPr>
+    </w:lvl>
+    <w:lvl w:ilvl="4" w:tplc="04090019" w:tentative="1">
+      <w:start w:val="1"/>
+      <w:numFmt w:val="lowerLetter"/>
+      <w:lvlText w:val="%5."/>
+      <w:lvlJc w:val="left"/>
+      <w:pPr>
+        <w:ind w:left="3960" w:hanging="360"/>
+      </w:pPr>
+    </w:lvl>
+    <w:lvl w:ilvl="5" w:tplc="0409001B" w:tentative="1">
+      <w:start w:val="1"/>
+      <w:numFmt w:val="lowerRoman"/>
+      <w:lvlText w:val="%6."/>
+      <w:lvlJc w:val="right"/>
+      <w:pPr>
+        <w:ind w:left="4680" w:hanging="180"/>
+      </w:pPr>
+    </w:lvl>
+    <w:lvl w:ilvl="6" w:tplc="0409000F" w:tentative="1">
+      <w:start w:val="1"/>
+      <w:numFmt w:val="decimal"/>
+      <w:lvlText w:val="%7."/>
+      <w:lvlJc w:val="left"/>
+      <w:pPr>
+        <w:ind w:left="5400" w:hanging="360"/>
+      </w:pPr>
+    </w:lvl>
+    <w:lvl w:ilvl="7" w:tplc="04090019" w:tentative="1">
+      <w:start w:val="1"/>
+      <w:numFmt w:val="lowerLetter"/>
+      <w:lvlText w:val="%8."/>
+      <w:lvlJc w:val="left"/>
+      <w:pPr>
+        <w:ind w:left="6120" w:hanging="360"/>
+      </w:pPr>
+    </w:lvl>
+    <w:lvl w:ilvl="8" w:tplc="0409001B" w:tentative="1">
+      <w:start w:val="1"/>
+      <w:numFmt w:val="lowerRoman"/>
+      <w:lvlText w:val="%9."/>
+      <w:lvlJc w:val="right"/>
+      <w:pPr>
+        <w:ind w:left="6840" w:hanging="180"/>
+      </w:pPr>
+    </w:lvl>
+  </w:abstractNum>
+  <w:abstractNum w:abstractNumId="25">
     <w:nsid w:val="66BF78C7"/>
     <w:multiLevelType w:val="hybridMultilevel"/>
     <w:tmpl w:val="72DE1120"/>
@@ -3622,7 +4806,96 @@
       </w:rPr>
     </w:lvl>
   </w:abstractNum>
-  <w:abstractNum w:abstractNumId="22">
+  <w:abstractNum w:abstractNumId="26">
+    <w:nsid w:val="74A07CFB"/>
+    <w:multiLevelType w:val="hybridMultilevel"/>
+    <w:tmpl w:val="860E5498"/>
+    <w:lvl w:ilvl="0" w:tplc="623E6B0E">
+      <w:start w:val="1"/>
+      <w:numFmt w:val="decimal"/>
+      <w:lvlText w:val="%1."/>
+      <w:lvlJc w:val="left"/>
+      <w:pPr>
+        <w:ind w:left="1080" w:hanging="360"/>
+      </w:pPr>
+      <w:rPr>
+        <w:rFonts w:hint="default"/>
+      </w:rPr>
+    </w:lvl>
+    <w:lvl w:ilvl="1" w:tplc="04090019" w:tentative="1">
+      <w:start w:val="1"/>
+      <w:numFmt w:val="lowerLetter"/>
+      <w:lvlText w:val="%2."/>
+      <w:lvlJc w:val="left"/>
+      <w:pPr>
+        <w:ind w:left="1800" w:hanging="360"/>
+      </w:pPr>
+    </w:lvl>
+    <w:lvl w:ilvl="2" w:tplc="0409001B" w:tentative="1">
+      <w:start w:val="1"/>
+      <w:numFmt w:val="lowerRoman"/>
+      <w:lvlText w:val="%3."/>
+      <w:lvlJc w:val="right"/>
+      <w:pPr>
+        <w:ind w:left="2520" w:hanging="180"/>
+      </w:pPr>
+    </w:lvl>
+    <w:lvl w:ilvl="3" w:tplc="0409000F" w:tentative="1">
+      <w:start w:val="1"/>
+      <w:numFmt w:val="decimal"/>
+      <w:lvlText w:val="%4."/>
+      <w:lvlJc w:val="left"/>
+      <w:pPr>
+        <w:ind w:left="3240" w:hanging="360"/>
+      </w:pPr>
+    </w:lvl>
+    <w:lvl w:ilvl="4" w:tplc="04090019" w:tentative="1">
+      <w:start w:val="1"/>
+      <w:numFmt w:val="lowerLetter"/>
+      <w:lvlText w:val="%5."/>
+      <w:lvlJc w:val="left"/>
+      <w:pPr>
+        <w:ind w:left="3960" w:hanging="360"/>
+      </w:pPr>
+    </w:lvl>
+    <w:lvl w:ilvl="5" w:tplc="0409001B" w:tentative="1">
+      <w:start w:val="1"/>
+      <w:numFmt w:val="lowerRoman"/>
+      <w:lvlText w:val="%6."/>
+      <w:lvlJc w:val="right"/>
+      <w:pPr>
+        <w:ind w:left="4680" w:hanging="180"/>
+      </w:pPr>
+    </w:lvl>
+    <w:lvl w:ilvl="6" w:tplc="0409000F" w:tentative="1">
+      <w:start w:val="1"/>
+      <w:numFmt w:val="decimal"/>
+      <w:lvlText w:val="%7."/>
+      <w:lvlJc w:val="left"/>
+      <w:pPr>
+        <w:ind w:left="5400" w:hanging="360"/>
+      </w:pPr>
+    </w:lvl>
+    <w:lvl w:ilvl="7" w:tplc="04090019" w:tentative="1">
+      <w:start w:val="1"/>
+      <w:numFmt w:val="lowerLetter"/>
+      <w:lvlText w:val="%8."/>
+      <w:lvlJc w:val="left"/>
+      <w:pPr>
+        <w:ind w:left="6120" w:hanging="360"/>
+      </w:pPr>
+    </w:lvl>
+    <w:lvl w:ilvl="8" w:tplc="0409001B" w:tentative="1">
+      <w:start w:val="1"/>
+      <w:numFmt w:val="lowerRoman"/>
+      <w:lvlText w:val="%9."/>
+      <w:lvlJc w:val="right"/>
+      <w:pPr>
+        <w:ind w:left="6840" w:hanging="180"/>
+      </w:pPr>
+    </w:lvl>
+  </w:abstractNum>
+  <w:abstractNum w:abstractNumId="27">
     <w:nsid w:val="74E54304"/>
     <w:multiLevelType w:val="multilevel"/>
     <w:tmpl w:val="B7A481E4"/>
@@ -3736,73 +5009,115 @@
     </w:lvl>
   </w:abstractNum>
   <w:num w:numId="1">
-    <w:abstractNumId w:val="10"/>
+    <w:abstractNumId w:val="12"/>
   </w:num>
   <w:num w:numId="2">
+    <w:abstractNumId w:val="17"/>
+  </w:num>
+  <w:num w:numId="3">
     <w:abstractNumId w:val="15"/>
   </w:num>
-  <w:num w:numId="3">
-    <w:abstractNumId w:val="13"/>
-  </w:num>
   <w:num w:numId="4">
-    <w:abstractNumId w:val="19"/>
+    <w:abstractNumId w:val="22"/>
   </w:num>
   <w:num w:numId="5">
-    <w:abstractNumId w:val="22"/>
+    <w:abstractNumId w:val="27"/>
   </w:num>
   <w:num w:numId="6">
-    <w:abstractNumId w:val="7"/>
+    <w:abstractNumId w:val="9"/>
   </w:num>
   <w:num w:numId="7">
-    <w:abstractNumId w:val="9"/>
+    <w:abstractNumId w:val="11"/>
   </w:num>
   <w:num w:numId="8">
-    <w:abstractNumId w:val="4"/>
+    <w:abstractNumId w:val="6"/>
   </w:num>
   <w:num w:numId="9">
+    <w:abstractNumId w:val="21"/>
+  </w:num>
+  <w:num w:numId="10">
     <w:abstractNumId w:val="18"/>
   </w:num>
-  <w:num w:numId="10">
-    <w:abstractNumId w:val="16"/>
-  </w:num>
   <w:num w:numId="11">
-    <w:abstractNumId w:val="6"/>
+    <w:abstractNumId w:val="8"/>
   </w:num>
   <w:num w:numId="12">
-    <w:abstractNumId w:val="5"/>
+    <w:abstractNumId w:val="7"/>
   </w:num>
   <w:num w:numId="13">
     <w:abstractNumId w:val="0"/>
   </w:num>
   <w:num w:numId="14">
-    <w:abstractNumId w:val="8"/>
+    <w:abstractNumId w:val="10"/>
   </w:num>
   <w:num w:numId="15">
-    <w:abstractNumId w:val="21"/>
+    <w:abstractNumId w:val="25"/>
   </w:num>
   <w:num w:numId="16">
-    <w:abstractNumId w:val="1"/>
+    <w:abstractNumId w:val="2"/>
   </w:num>
   <w:num w:numId="17">
-    <w:abstractNumId w:val="12"/>
+    <w:abstractNumId w:val="14"/>
   </w:num>
   <w:num w:numId="18">
-    <w:abstractNumId w:val="14"/>
+    <w:abstractNumId w:val="16"/>
   </w:num>
   <w:num w:numId="19">
-    <w:abstractNumId w:val="2"/>
+    <w:abstractNumId w:val="3"/>
   </w:num>
   <w:num w:numId="20">
-    <w:abstractNumId w:val="3"/>
+    <w:abstractNumId w:val="4"/>
   </w:num>
   <w:num w:numId="21">
-    <w:abstractNumId w:val="17"/>
+    <w:abstractNumId w:val="19"/>
   </w:num>
   <w:num w:numId="22">
-    <w:abstractNumId w:val="11"/>
+    <w:abstractNumId w:val="13"/>
   </w:num>
   <w:num w:numId="23">
+    <w:abstractNumId w:val="23"/>
+  </w:num>
+  <w:num w:numId="24">
+    <w:abstractNumId w:val="5"/>
+  </w:num>
+  <w:num w:numId="25">
     <w:abstractNumId w:val="20"/>
+    <w:lvlOverride w:ilvl="0">
+      <w:startOverride w:val="1"/>
+    </w:lvlOverride>
+    <w:lvlOverride w:ilvl="1">
+      <w:startOverride w:val="1"/>
+    </w:lvlOverride>
+    <w:lvlOverride w:ilvl="2">
+      <w:startOverride w:val="1"/>
+    </w:lvlOverride>
+    <w:lvlOverride w:ilvl="3">
+      <w:startOverride w:val="1"/>
+    </w:lvlOverride>
+    <w:lvlOverride w:ilvl="4">
+      <w:startOverride w:val="1"/>
+    </w:lvlOverride>
+    <w:lvlOverride w:ilvl="5">
+      <w:startOverride w:val="1"/>
+    </w:lvlOverride>
+    <w:lvlOverride w:ilvl="6">
+      <w:startOverride w:val="1"/>
+    </w:lvlOverride>
+    <w:lvlOverride w:ilvl="7">
+      <w:startOverride w:val="1"/>
+    </w:lvlOverride>
+    <w:lvlOverride w:ilvl="8">
+      <w:startOverride w:val="1"/>
+    </w:lvlOverride>
+  </w:num>
+  <w:num w:numId="26">
+    <w:abstractNumId w:val="26"/>
+  </w:num>
+  <w:num w:numId="27">
+    <w:abstractNumId w:val="24"/>
+  </w:num>
+  <w:num w:numId="28">
+    <w:abstractNumId w:val="1"/>
   </w:num>
 </w:numbering>
 </file>
@@ -5128,7 +6443,7 @@
 </file>
 
 <file path=customXml/itemProps1.xml><?xml version="1.0" encoding="utf-8"?>
-<ds:datastoreItem xmlns:ds="http://schemas.openxmlformats.org/officeDocument/2006/customXml" ds:itemID="{E939BACB-DF78-4B0E-9EC0-5592F7014160}">
+<ds:datastoreItem xmlns:ds="http://schemas.openxmlformats.org/officeDocument/2006/customXml" ds:itemID="{0EB99E7C-E084-4906-864D-7685CDC8A0E3}">
   <ds:schemaRefs>
     <ds:schemaRef ds:uri="http://schemas.openxmlformats.org/officeDocument/2006/bibliography"/>
   </ds:schemaRefs>

</xml_diff>